<commit_message>
Changed the Association Analysis of groups of element, commented and organized the files
</commit_message>
<xml_diff>
--- a/study/StudySystem/AssociationAnalysisEditor.docx
+++ b/study/StudySystem/AssociationAnalysisEditor.docx
@@ -502,16 +502,31 @@
         <w:t>of each element and use the Apriori algorithm.</w:t>
       </w:r>
       <w:r>
-        <w:t xml:space="preserve"> We start by first looking at each element</w:t>
-      </w:r>
-      <w:r>
-        <w:t>, calculate</w:t>
-      </w:r>
-      <w:r>
-        <w:t xml:space="preserve"> the support for each and eliminate according to a threshold.</w:t>
-      </w:r>
-      <w:r>
-        <w:t xml:space="preserve"> Then, keep doing the same for each combination of elements.</w:t>
+        <w:t xml:space="preserve"> We start by first looking at each</w:t>
+      </w:r>
+      <w:r>
+        <w:t xml:space="preserve"> group of</w:t>
+      </w:r>
+      <w:r>
+        <w:t xml:space="preserve"> element</w:t>
+      </w:r>
+      <w:r>
+        <w:t xml:space="preserve"> and</w:t>
+      </w:r>
+      <w:r>
+        <w:t xml:space="preserve"> calculate</w:t>
+      </w:r>
+      <w:r>
+        <w:t xml:space="preserve"> the support for each </w:t>
+      </w:r>
+      <w:r>
+        <w:t xml:space="preserve">element of the group </w:t>
+      </w:r>
+      <w:r>
+        <w:t>and eliminate according to a threshold</w:t>
+      </w:r>
+      <w:r>
+        <w:t>.</w:t>
       </w:r>
       <w:r>
         <w:t xml:space="preserve"> Finally, find association rules by calculating the confidence of each frequent item set.</w:t>
@@ -546,61 +561,99 @@
         <w:t>Ex. Have</w:t>
       </w:r>
       <w:r>
-        <w:t xml:space="preserve"> min</w:t>
-      </w:r>
-      <w:r>
-        <w:t>suppo</w:t>
+        <w:t xml:space="preserve"> minsuppo</w:t>
       </w:r>
       <w:r>
         <w:t xml:space="preserve">rt &amp; minconf </w:t>
       </w:r>
       <w:r>
-        <w:t>= 0.75</w:t>
-      </w:r>
-      <w:r>
-        <w:t xml:space="preserve"> and</w:t>
+        <w:t>= 0.75 and</w:t>
       </w:r>
       <w:r>
         <w:t xml:space="preserve"> we have</w:t>
       </w:r>
       <w:r>
-        <w:t xml:space="preserve"> elements: &lt;span&gt;&lt;div&gt;&lt;form&gt;&lt;input&gt;&lt;/form&gt;&lt;/div&gt;&lt;/span&gt;</w:t>
-      </w:r>
-    </w:p>
-    <w:p>
-      <w:pPr>
-        <w:pStyle w:val="ListParagraph"/>
-        <w:spacing w:after="0"/>
-        <w:ind w:left="2160"/>
-      </w:pPr>
-      <w:r>
-        <w:t>&lt;span&gt;&lt;div&gt;&lt;form&gt;&lt;input&gt;&lt;/form&gt;&lt;/div&gt;&lt;/span&gt;</w:t>
-      </w:r>
-    </w:p>
-    <w:p>
-      <w:pPr>
-        <w:pStyle w:val="ListParagraph"/>
-        <w:spacing w:after="0"/>
-        <w:ind w:left="2160"/>
-      </w:pPr>
-      <w:r>
-        <w:t>&lt;span&gt;&lt;div&gt;</w:t>
-      </w:r>
-      <w:r>
-        <w:t>&lt;/</w:t>
-      </w:r>
-      <w:r>
-        <w:t>div&gt;&lt;/span&gt;</w:t>
-      </w:r>
-    </w:p>
-    <w:p>
-      <w:pPr>
-        <w:pStyle w:val="ListParagraph"/>
-        <w:spacing w:after="0"/>
-        <w:ind w:left="2160"/>
-      </w:pPr>
-      <w:r>
-        <w:t>&lt;div&gt;&lt;/div&gt;</w:t>
+        <w:t xml:space="preserve"> elements:</w:t>
+      </w:r>
+    </w:p>
+    <w:p>
+      <w:pPr>
+        <w:spacing w:after="0"/>
+        <w:ind w:left="1980"/>
+        <w:rPr>
+          <w:sz w:val="24"/>
+          <w:szCs w:val="24"/>
+        </w:rPr>
+      </w:pPr>
+      <w:r>
+        <w:rPr>
+          <w:noProof/>
+          <w:sz w:val="24"/>
+          <w:szCs w:val="24"/>
+        </w:rPr>
+        <w:lastRenderedPageBreak/>
+        <w:drawing>
+          <wp:anchor distT="0" distB="0" distL="114300" distR="114300" simplePos="0" relativeHeight="251658240" behindDoc="0" locked="0" layoutInCell="1" allowOverlap="1" wp14:anchorId="5F17319A" wp14:editId="361E99E7">
+            <wp:simplePos x="0" y="0"/>
+            <wp:positionH relativeFrom="column">
+              <wp:posOffset>279400</wp:posOffset>
+            </wp:positionH>
+            <wp:positionV relativeFrom="paragraph">
+              <wp:posOffset>116840</wp:posOffset>
+            </wp:positionV>
+            <wp:extent cx="5456555" cy="4455160"/>
+            <wp:effectExtent l="0" t="0" r="4445" b="0"/>
+            <wp:wrapTopAndBottom/>
+            <wp:docPr id="4" name="Picture 4"/>
+            <wp:cNvGraphicFramePr>
+              <a:graphicFrameLocks xmlns:a="http://schemas.openxmlformats.org/drawingml/2006/main" noChangeAspect="1"/>
+            </wp:cNvGraphicFramePr>
+            <a:graphic xmlns:a="http://schemas.openxmlformats.org/drawingml/2006/main">
+              <a:graphicData uri="http://schemas.openxmlformats.org/drawingml/2006/picture">
+                <pic:pic xmlns:pic="http://schemas.openxmlformats.org/drawingml/2006/picture">
+                  <pic:nvPicPr>
+                    <pic:cNvPr id="4" name="Screen Shot 2017-12-08 at 11.33.15 PM.png"/>
+                    <pic:cNvPicPr/>
+                  </pic:nvPicPr>
+                  <pic:blipFill rotWithShape="1">
+                    <a:blip r:embed="rId5">
+                      <a:extLst>
+                        <a:ext uri="{28A0092B-C50C-407E-A947-70E740481C1C}">
+                          <a14:useLocalDpi xmlns:a14="http://schemas.microsoft.com/office/drawing/2010/main" val="0"/>
+                        </a:ext>
+                      </a:extLst>
+                    </a:blip>
+                    <a:srcRect l="1308" r="6874" b="11658"/>
+                    <a:stretch/>
+                  </pic:blipFill>
+                  <pic:spPr bwMode="auto">
+                    <a:xfrm>
+                      <a:off x="0" y="0"/>
+                      <a:ext cx="5456555" cy="4455160"/>
+                    </a:xfrm>
+                    <a:prstGeom prst="rect">
+                      <a:avLst/>
+                    </a:prstGeom>
+                    <a:ln>
+                      <a:noFill/>
+                    </a:ln>
+                    <a:extLst>
+                      <a:ext uri="{53640926-AAD7-44D8-BBD7-CCE9431645EC}">
+                        <a14:shadowObscured xmlns:a14="http://schemas.microsoft.com/office/drawing/2010/main"/>
+                      </a:ext>
+                    </a:extLst>
+                  </pic:spPr>
+                </pic:pic>
+              </a:graphicData>
+            </a:graphic>
+            <wp14:sizeRelH relativeFrom="page">
+              <wp14:pctWidth>0</wp14:pctWidth>
+            </wp14:sizeRelH>
+            <wp14:sizeRelV relativeFrom="page">
+              <wp14:pctHeight>0</wp14:pctHeight>
+            </wp14:sizeRelV>
+          </wp:anchor>
+        </w:drawing>
       </w:r>
     </w:p>
     <w:p>
@@ -613,79 +666,153 @@
         <w:spacing w:after="0"/>
       </w:pPr>
       <w:r>
-        <w:t>Path</w:t>
-      </w:r>
-      <w:r>
-        <w:t xml:space="preserve"> of individual elements</w:t>
-      </w:r>
-      <w:r>
-        <w:t>:</w:t>
+        <w:t xml:space="preserve">Look at </w:t>
+      </w:r>
+      <w:r>
+        <w:t>each element</w:t>
+      </w:r>
+      <w:r>
+        <w:t xml:space="preserve"> hierachy</w:t>
       </w:r>
     </w:p>
     <w:p>
       <w:pPr>
         <w:pStyle w:val="ListParagraph"/>
-        <w:spacing w:after="0"/>
-        <w:ind w:left="2160"/>
-      </w:pPr>
-      <w:r>
-        <w:t xml:space="preserve">span/: support = </w:t>
-      </w:r>
-      <w:r>
-        <w:t>3/4</w:t>
-      </w:r>
-      <w:r>
-        <w:t xml:space="preserve">, </w:t>
-      </w:r>
-      <w:r>
-        <w:t>frequent</w:t>
+        <w:numPr>
+          <w:ilvl w:val="3"/>
+          <w:numId w:val="3"/>
+        </w:numPr>
+        <w:spacing w:after="0"/>
+      </w:pPr>
+      <w:r>
+        <w:t>h1</w:t>
+      </w:r>
+      <w:r>
+        <w:t>/</w:t>
+      </w:r>
+      <w:r>
+        <w:t>: support = 1/6</w:t>
       </w:r>
     </w:p>
     <w:p>
       <w:pPr>
         <w:pStyle w:val="ListParagraph"/>
-        <w:spacing w:after="0"/>
-        <w:ind w:left="2160"/>
-      </w:pPr>
-      <w:r>
-        <w:t>div/: support = 4/4</w:t>
-      </w:r>
-      <w:r>
-        <w:t xml:space="preserve">, </w:t>
-      </w:r>
-      <w:r>
-        <w:t>frequent</w:t>
-      </w:r>
-    </w:p>
-    <w:p>
-      <w:pPr>
-        <w:spacing w:after="0"/>
-        <w:ind w:left="2160"/>
-      </w:pPr>
-      <w:r>
-        <w:lastRenderedPageBreak/>
-        <w:t>form/: support = 2/5</w:t>
-      </w:r>
-      <w:r>
-        <w:t xml:space="preserve">, </w:t>
-      </w:r>
-      <w:r>
-        <w:t>not frequent</w:t>
-      </w:r>
-    </w:p>
-    <w:p>
-      <w:pPr>
-        <w:spacing w:after="0"/>
-        <w:ind w:left="2160"/>
-      </w:pPr>
-      <w:r>
-        <w:t>input/: support = 2/5</w:t>
-      </w:r>
-      <w:r>
-        <w:t xml:space="preserve">, </w:t>
-      </w:r>
-      <w:r>
-        <w:t>not frequent</w:t>
+        <w:numPr>
+          <w:ilvl w:val="3"/>
+          <w:numId w:val="3"/>
+        </w:numPr>
+        <w:spacing w:after="0"/>
+      </w:pPr>
+      <w:r>
+        <w:t>p</w:t>
+      </w:r>
+      <w:r>
+        <w:t>/</w:t>
+      </w:r>
+      <w:r>
+        <w:t>: support = 2/6</w:t>
+      </w:r>
+    </w:p>
+    <w:p>
+      <w:pPr>
+        <w:pStyle w:val="ListParagraph"/>
+        <w:numPr>
+          <w:ilvl w:val="3"/>
+          <w:numId w:val="3"/>
+        </w:numPr>
+        <w:spacing w:after="0"/>
+      </w:pPr>
+      <w:r>
+        <w:t>div</w:t>
+      </w:r>
+      <w:r>
+        <w:t>/ul/li,</w:t>
+      </w:r>
+      <w:r>
+        <w:t xml:space="preserve"> </w:t>
+      </w:r>
+      <w:r>
+        <w:t>li,</w:t>
+      </w:r>
+      <w:r>
+        <w:t xml:space="preserve"> </w:t>
+      </w:r>
+      <w:r>
+        <w:t>li/</w:t>
+      </w:r>
+      <w:r>
+        <w:t>: support = 2</w:t>
+      </w:r>
+      <w:r>
+        <w:t>/6</w:t>
+      </w:r>
+    </w:p>
+    <w:p>
+      <w:pPr>
+        <w:pStyle w:val="ListParagraph"/>
+        <w:numPr>
+          <w:ilvl w:val="3"/>
+          <w:numId w:val="3"/>
+        </w:numPr>
+        <w:spacing w:after="0"/>
+      </w:pPr>
+      <w:r>
+        <w:t>p/span</w:t>
+      </w:r>
+      <w:r>
+        <w:t>/</w:t>
+      </w:r>
+      <w:r>
+        <w:t xml:space="preserve">: </w:t>
+      </w:r>
+      <w:r>
+        <w:t xml:space="preserve">support = </w:t>
+      </w:r>
+      <w:r>
+        <w:t>1/6</w:t>
+      </w:r>
+    </w:p>
+    <w:p>
+      <w:pPr>
+        <w:pStyle w:val="ListParagraph"/>
+        <w:numPr>
+          <w:ilvl w:val="3"/>
+          <w:numId w:val="3"/>
+        </w:numPr>
+        <w:spacing w:after="0"/>
+      </w:pPr>
+      <w:r>
+        <w:t>dif/img, img, img/:</w:t>
+      </w:r>
+      <w:r>
+        <w:t xml:space="preserve"> </w:t>
+      </w:r>
+      <w:r>
+        <w:t xml:space="preserve">support = </w:t>
+      </w:r>
+      <w:r>
+        <w:t>1/6</w:t>
+      </w:r>
+    </w:p>
+    <w:p>
+      <w:pPr>
+        <w:spacing w:after="0"/>
+        <w:ind w:left="720" w:firstLine="720"/>
+      </w:pPr>
+      <w:r>
+        <w:rPr>
+          <w:color w:val="C00000"/>
+        </w:rPr>
+        <w:t>We can see that 3 is used most often</w:t>
+      </w:r>
+      <w:r>
+        <w:rPr>
+          <w:color w:val="C00000"/>
+        </w:rPr>
+        <w:t xml:space="preserve"> as a body’s children</w:t>
+      </w:r>
+      <w:r>
+        <w:t>.</w:t>
       </w:r>
     </w:p>
     <w:p>
@@ -698,58 +825,120 @@
         <w:spacing w:after="0"/>
       </w:pPr>
       <w:r>
-        <w:t xml:space="preserve">Path of </w:t>
-      </w:r>
-      <w:r>
-        <w:t xml:space="preserve">an </w:t>
-      </w:r>
-      <w:r>
-        <w:t xml:space="preserve">element </w:t>
-      </w:r>
-      <w:r>
-        <w:t>and a child of</w:t>
-      </w:r>
-      <w:r>
-        <w:t xml:space="preserve"> frequent parents:</w:t>
+        <w:t>Look inside each body’s children</w:t>
+      </w:r>
+      <w:r>
+        <w:t xml:space="preserve"> tag</w:t>
+      </w:r>
+      <w:r>
+        <w:t>:</w:t>
       </w:r>
     </w:p>
     <w:p>
       <w:pPr>
         <w:pStyle w:val="ListParagraph"/>
-        <w:spacing w:after="0"/>
-        <w:ind w:left="2160"/>
-      </w:pPr>
-      <w:r>
-        <w:t>s</w:t>
-      </w:r>
-      <w:r>
-        <w:t>pan/div: support =</w:t>
-      </w:r>
-      <w:r>
-        <w:t xml:space="preserve">3/4, </w:t>
-      </w:r>
-      <w:r>
-        <w:t>frequent</w:t>
+        <w:numPr>
+          <w:ilvl w:val="3"/>
+          <w:numId w:val="3"/>
+        </w:numPr>
+        <w:spacing w:after="0"/>
+      </w:pPr>
+      <w:r>
+        <w:t>div:</w:t>
       </w:r>
     </w:p>
     <w:p>
       <w:pPr>
         <w:pStyle w:val="ListParagraph"/>
-        <w:spacing w:after="0"/>
-        <w:ind w:left="2160"/>
-      </w:pPr>
-      <w:r>
-        <w:t>d</w:t>
-      </w:r>
-      <w:r>
-        <w:t>iv/form: support = 2/4</w:t>
-      </w:r>
-      <w:r>
-        <w:t xml:space="preserve">, </w:t>
-      </w:r>
-      <w:r>
-        <w:t>not frequent</w:t>
-      </w:r>
+        <w:numPr>
+          <w:ilvl w:val="4"/>
+          <w:numId w:val="3"/>
+        </w:numPr>
+        <w:spacing w:after="0"/>
+      </w:pPr>
+      <w:r>
+        <w:t>ul/li, li, li/</w:t>
+      </w:r>
+      <w:r>
+        <w:t>: support =1/2</w:t>
+      </w:r>
+    </w:p>
+    <w:p>
+      <w:pPr>
+        <w:pStyle w:val="ListParagraph"/>
+        <w:numPr>
+          <w:ilvl w:val="4"/>
+          <w:numId w:val="3"/>
+        </w:numPr>
+        <w:spacing w:after="0"/>
+      </w:pPr>
+      <w:r>
+        <w:t>img, img, im</w:t>
+      </w:r>
+      <w:r>
+        <w:t>g</w:t>
+      </w:r>
+      <w:r>
+        <w:t>/</w:t>
+      </w:r>
+      <w:r>
+        <w:t>: support=1/2</w:t>
+      </w:r>
+    </w:p>
+    <w:p>
+      <w:pPr>
+        <w:pStyle w:val="ListParagraph"/>
+        <w:numPr>
+          <w:ilvl w:val="3"/>
+          <w:numId w:val="3"/>
+        </w:numPr>
+        <w:spacing w:after="0"/>
+      </w:pPr>
+      <w:r>
+        <w:t>p:</w:t>
+      </w:r>
+    </w:p>
+    <w:p>
+      <w:pPr>
+        <w:pStyle w:val="ListParagraph"/>
+        <w:numPr>
+          <w:ilvl w:val="4"/>
+          <w:numId w:val="3"/>
+        </w:numPr>
+        <w:spacing w:after="0"/>
+      </w:pPr>
+      <w:r>
+        <w:t>span/</w:t>
+      </w:r>
+      <w:r>
+        <w:t>: support =1/1</w:t>
+      </w:r>
+    </w:p>
+    <w:p>
+      <w:pPr>
+        <w:pStyle w:val="ListParagraph"/>
+        <w:spacing w:after="0"/>
+        <w:ind w:firstLine="720"/>
+        <w:rPr>
+          <w:color w:val="C00000"/>
+        </w:rPr>
+      </w:pPr>
+      <w:r>
+        <w:rPr>
+          <w:color w:val="C00000"/>
+        </w:rPr>
+        <w:t>Here, we can see the most frequent items inside each child tag of the body.</w:t>
+      </w:r>
+    </w:p>
+    <w:p>
+      <w:pPr>
+        <w:pStyle w:val="ListParagraph"/>
+        <w:numPr>
+          <w:ilvl w:val="4"/>
+          <w:numId w:val="3"/>
+        </w:numPr>
+        <w:spacing w:after="0"/>
+      </w:pPr>
     </w:p>
     <w:p>
       <w:pPr>
@@ -761,74 +950,90 @@
         <w:spacing w:after="0"/>
       </w:pPr>
       <w:r>
-        <w:t>Association Rule</w:t>
-      </w:r>
-      <w:r>
-        <w:t xml:space="preserve"> on frequent item set</w:t>
-      </w:r>
-      <w:r>
-        <w:t>:</w:t>
+        <w:t xml:space="preserve">Then again inside each children/children </w:t>
+      </w:r>
+      <w:r>
+        <w:t>tag:</w:t>
       </w:r>
     </w:p>
     <w:p>
       <w:pPr>
         <w:pStyle w:val="ListParagraph"/>
-        <w:spacing w:after="0"/>
-        <w:ind w:left="2160"/>
-      </w:pPr>
-      <w:r>
-        <w:t>span</w:t>
-      </w:r>
-      <w:r>
-        <w:sym w:font="Wingdings" w:char="F0E0"/>
-      </w:r>
-      <w:r>
-        <w:t>div</w:t>
-      </w:r>
-      <w:r>
-        <w:t xml:space="preserve">: </w:t>
-      </w:r>
-      <w:r>
-        <w:t>confidence = 3/3</w:t>
-      </w:r>
-      <w:r>
-        <w:t>, is a rule</w:t>
+        <w:numPr>
+          <w:ilvl w:val="3"/>
+          <w:numId w:val="3"/>
+        </w:numPr>
+        <w:spacing w:after="0"/>
+      </w:pPr>
+      <w:r>
+        <w:t>d</w:t>
+      </w:r>
+      <w:r>
+        <w:t>iv</w:t>
+      </w:r>
+      <w:r>
+        <w:t xml:space="preserve"> - </w:t>
+      </w:r>
+      <w:r>
+        <w:t>ul:</w:t>
+      </w:r>
+      <w:r>
+        <w:tab/>
       </w:r>
     </w:p>
     <w:p>
       <w:pPr>
         <w:pStyle w:val="ListParagraph"/>
-        <w:spacing w:after="0"/>
-        <w:ind w:left="2160"/>
-      </w:pPr>
-      <w:r>
-        <w:t xml:space="preserve">div </w:t>
-      </w:r>
-      <w:r>
-        <w:sym w:font="Wingdings" w:char="F0E0"/>
-      </w:r>
-      <w:r>
-        <w:t>span</w:t>
-      </w:r>
-      <w:r>
-        <w:t>:</w:t>
-      </w:r>
-      <w:r>
-        <w:t xml:space="preserve"> confidence</w:t>
-      </w:r>
-      <w:r>
-        <w:t xml:space="preserve"> =</w:t>
-      </w:r>
-      <w:r>
-        <w:t xml:space="preserve"> 3/4, is a rule</w:t>
+        <w:numPr>
+          <w:ilvl w:val="4"/>
+          <w:numId w:val="3"/>
+        </w:numPr>
+        <w:spacing w:after="0"/>
+      </w:pPr>
+      <w:r>
+        <w:t>li, li, li: support=3/3</w:t>
       </w:r>
     </w:p>
     <w:p>
       <w:pPr>
         <w:pStyle w:val="ListParagraph"/>
-        <w:spacing w:after="0"/>
-        <w:ind w:left="2160"/>
-      </w:pPr>
+        <w:numPr>
+          <w:ilvl w:val="3"/>
+          <w:numId w:val="3"/>
+        </w:numPr>
+        <w:spacing w:after="0"/>
+      </w:pPr>
+      <w:r>
+        <w:t>div - img: support=3/3</w:t>
+      </w:r>
+    </w:p>
+    <w:p>
+      <w:pPr>
+        <w:pStyle w:val="ListParagraph"/>
+        <w:spacing w:after="0"/>
+        <w:ind w:left="1440"/>
+        <w:rPr>
+          <w:color w:val="C00000"/>
+        </w:rPr>
+      </w:pPr>
+      <w:r>
+        <w:rPr>
+          <w:color w:val="C00000"/>
+        </w:rPr>
+        <w:t>Here, we can see</w:t>
+      </w:r>
+      <w:r>
+        <w:rPr>
+          <w:color w:val="C00000"/>
+        </w:rPr>
+        <w:t xml:space="preserve"> that the tag li is most frequent inside the tag ul and the tag img is most frequent inside the tag div</w:t>
+      </w:r>
+      <w:r>
+        <w:rPr>
+          <w:color w:val="C00000"/>
+        </w:rPr>
+        <w:t>.</w:t>
+      </w:r>
     </w:p>
     <w:p>
       <w:pPr>
@@ -877,8 +1082,6 @@
       <w:r>
         <w:t xml:space="preserve">we will have to decide if we want to include the attribute type in our calculations. </w:t>
       </w:r>
-      <w:bookmarkStart w:id="0" w:name="_GoBack"/>
-      <w:bookmarkEnd w:id="0"/>
     </w:p>
     <w:p>
       <w:pPr>
@@ -960,11 +1163,20 @@
         <w:spacing w:after="0"/>
         <w:ind w:firstLine="720"/>
         <w:rPr>
+          <w:smallCaps/>
+          <w:color w:val="000000" w:themeColor="text1"/>
+          <w:sz w:val="21"/>
+        </w:rPr>
+      </w:pPr>
+      <w:r>
+        <w:rPr>
           <w:rStyle w:val="SubtleReference"/>
           <w:color w:val="000000" w:themeColor="text1"/>
           <w:sz w:val="21"/>
-        </w:rPr>
-      </w:pPr>
+          <w:u w:val="none"/>
+        </w:rPr>
+        <w:t xml:space="preserve">       </w:t>
+      </w:r>
       <w:r>
         <w:rPr>
           <w:rStyle w:val="SubtleReference"/>
@@ -972,39 +1184,27 @@
           <w:sz w:val="21"/>
           <w:u w:val="none"/>
         </w:rPr>
-        <w:t xml:space="preserve">       </w:t>
+        <w:t xml:space="preserve">(First </w:t>
       </w:r>
       <w:r>
         <w:rPr>
           <w:rStyle w:val="SubtleReference"/>
           <w:color w:val="000000" w:themeColor="text1"/>
           <w:sz w:val="21"/>
-          <w:u w:val="none"/>
-        </w:rPr>
-        <w:t xml:space="preserve">(First </w:t>
+        </w:rPr>
+        <w:t xml:space="preserve"> </w:t>
       </w:r>
       <w:r>
         <w:rPr>
           <w:rStyle w:val="SubtleReference"/>
           <w:color w:val="000000" w:themeColor="text1"/>
           <w:sz w:val="21"/>
-        </w:rPr>
-        <w:t xml:space="preserve"> </w:t>
-      </w:r>
-      <w:r>
-        <w:rPr>
-          <w:rStyle w:val="SubtleReference"/>
-          <w:color w:val="000000" w:themeColor="text1"/>
-          <w:sz w:val="21"/>
           <w:u w:val="none"/>
         </w:rPr>
         <w:t>Edition). Addison-Wesley Longman Publishing Co., Inc., Boston, MA, USA.</w:t>
       </w:r>
-    </w:p>
-    <w:p>
-      <w:pPr>
-        <w:spacing w:after="0"/>
-      </w:pPr>
+      <w:bookmarkStart w:id="0" w:name="_GoBack"/>
+      <w:bookmarkEnd w:id="0"/>
     </w:p>
     <w:sectPr>
       <w:pgSz w:w="12240" w:h="15840"/>
@@ -1061,7 +1261,7 @@
         <w:ind w:left="2880" w:hanging="360"/>
       </w:pPr>
     </w:lvl>
-    <w:lvl w:ilvl="4" w:tplc="04090019" w:tentative="1">
+    <w:lvl w:ilvl="4" w:tplc="04090019">
       <w:start w:val="1"/>
       <w:numFmt w:val="lowerLetter"/>
       <w:lvlText w:val="%5."/>
@@ -1070,7 +1270,7 @@
         <w:ind w:left="3600" w:hanging="360"/>
       </w:pPr>
     </w:lvl>
-    <w:lvl w:ilvl="5" w:tplc="0409001B" w:tentative="1">
+    <w:lvl w:ilvl="5" w:tplc="0409001B">
       <w:start w:val="1"/>
       <w:numFmt w:val="lowerRoman"/>
       <w:lvlText w:val="%6."/>
@@ -1079,7 +1279,7 @@
         <w:ind w:left="4320" w:hanging="180"/>
       </w:pPr>
     </w:lvl>
-    <w:lvl w:ilvl="6" w:tplc="0409000F" w:tentative="1">
+    <w:lvl w:ilvl="6" w:tplc="0409000F">
       <w:start w:val="1"/>
       <w:numFmt w:val="decimal"/>
       <w:lvlText w:val="%7."/>

</xml_diff>